<commit_message>
de versie is verbeterd en is klaar
</commit_message>
<xml_diff>
--- a/Functioneel_ontwerp_Sepehr_v2.0.docx
+++ b/Functioneel_ontwerp_Sepehr_v2.0.docx
@@ -78,47 +78,22 @@
     <w:p/>
     <w:p/>
     <w:p>
-      <w:proofErr w:type="spellStart"/>
       <w:r>
-        <w:t>Namen</w:t>
+        <w:t>Namen:  [</w:t>
       </w:r>
-      <w:proofErr w:type="spellEnd"/>
-      <w:proofErr w:type="gramStart"/>
       <w:r>
-        <w:t>:  [</w:t>
-      </w:r>
-      <w:proofErr w:type="spellStart"/>
-      <w:proofErr w:type="gramEnd"/>
-      <w:r>
-        <w:rPr>
-          <w:lang w:val="nl-NL"/>
-        </w:rPr>
-        <w:t>S.Abdoli,S.grimmelikhauzen,f,van</w:t>
-      </w:r>
-      <w:proofErr w:type="spellEnd"/>
-      <w:r>
-        <w:rPr>
-          <w:lang w:val="nl-NL"/>
-        </w:rPr>
-        <w:t xml:space="preserve"> leeuwen</w:t>
+        <w:rPr>
+          <w:lang w:val="nl-NL"/>
+        </w:rPr>
+        <w:t>S.Abdoli,S.grimmelikhauzen,f,van leeuwen</w:t>
       </w:r>
       <w:r>
         <w:t xml:space="preserve">] </w:t>
       </w:r>
     </w:p>
     <w:p>
-      <w:proofErr w:type="spellStart"/>
       <w:r>
-        <w:t>Studiejaar</w:t>
-      </w:r>
-      <w:proofErr w:type="spellEnd"/>
-      <w:proofErr w:type="gramStart"/>
-      <w:r>
-        <w:t>:  [</w:t>
-      </w:r>
-      <w:proofErr w:type="gramEnd"/>
-      <w:r>
-        <w:t>20</w:t>
+        <w:t>Studiejaar:  [20</w:t>
       </w:r>
       <w:r>
         <w:rPr>
@@ -140,56 +115,18 @@
       </w:r>
     </w:p>
     <w:p>
-      <w:proofErr w:type="spellStart"/>
       <w:r>
-        <w:t>Werkgroep</w:t>
+        <w:t xml:space="preserve">Werkgroep:  [AMO1a.1] </w:t>
       </w:r>
-      <w:proofErr w:type="spellEnd"/>
-      <w:proofErr w:type="gramStart"/>
+    </w:p>
+    <w:p>
       <w:r>
-        <w:t>:  [</w:t>
+        <w:t xml:space="preserve">Projectleider:  [M. Boukiour] </w:t>
       </w:r>
-      <w:proofErr w:type="gramEnd"/>
+    </w:p>
+    <w:p>
       <w:r>
-        <w:t xml:space="preserve">AMO1a.1] </w:t>
-      </w:r>
-    </w:p>
-    <w:p>
-      <w:proofErr w:type="spellStart"/>
-      <w:r>
-        <w:t>Projectleider</w:t>
-      </w:r>
-      <w:proofErr w:type="spellEnd"/>
-      <w:proofErr w:type="gramStart"/>
-      <w:r>
-        <w:t>:  [</w:t>
-      </w:r>
-      <w:proofErr w:type="gramEnd"/>
-      <w:r>
-        <w:t xml:space="preserve">M. </w:t>
-      </w:r>
-      <w:proofErr w:type="spellStart"/>
-      <w:r>
-        <w:t>Boukiour</w:t>
-      </w:r>
-      <w:proofErr w:type="spellEnd"/>
-      <w:r>
-        <w:t xml:space="preserve">] </w:t>
-      </w:r>
-    </w:p>
-    <w:p>
-      <w:proofErr w:type="spellStart"/>
-      <w:r>
-        <w:t>Inleverdatum</w:t>
-      </w:r>
-      <w:proofErr w:type="spellEnd"/>
-      <w:proofErr w:type="gramStart"/>
-      <w:r>
-        <w:t>:  [</w:t>
-      </w:r>
-      <w:proofErr w:type="gramEnd"/>
-      <w:r>
-        <w:t xml:space="preserve">] </w:t>
+        <w:t xml:space="preserve">Inleverdatum:  [] </w:t>
       </w:r>
     </w:p>
     <w:p>
@@ -1190,15 +1127,22 @@
           <w:lang w:val="nl-NL"/>
         </w:rPr>
       </w:pPr>
+    </w:p>
+    <w:p>
+      <w:pPr>
+        <w:rPr>
+          <w:lang w:val="nl-NL"/>
+        </w:rPr>
+      </w:pPr>
       <w:r>
         <w:rPr>
           <w:noProof/>
         </w:rPr>
         <w:drawing>
-          <wp:inline distT="0" distB="0" distL="0" distR="0" wp14:anchorId="1F0576AC" wp14:editId="39AE4B18">
-            <wp:extent cx="5731510" cy="3878580"/>
-            <wp:effectExtent l="0" t="0" r="2540" b="7620"/>
-            <wp:docPr id="13" name="Picture 13"/>
+          <wp:inline distT="0" distB="0" distL="0" distR="0" wp14:anchorId="27FB2207" wp14:editId="7F994484">
+            <wp:extent cx="5731510" cy="4230370"/>
+            <wp:effectExtent l="0" t="0" r="2540" b="0"/>
+            <wp:docPr id="3" name="Picture 3"/>
             <wp:cNvGraphicFramePr>
               <a:graphicFrameLocks xmlns:a="http://schemas.openxmlformats.org/drawingml/2006/main" noChangeAspect="1"/>
             </wp:cNvGraphicFramePr>
@@ -1218,7 +1162,7 @@
                   <pic:spPr>
                     <a:xfrm>
                       <a:off x="0" y="0"/>
-                      <a:ext cx="5731510" cy="3878580"/>
+                      <a:ext cx="5731510" cy="4230370"/>
                     </a:xfrm>
                     <a:prstGeom prst="rect">
                       <a:avLst/>
@@ -1230,13 +1174,6 @@
           </wp:inline>
         </w:drawing>
       </w:r>
-    </w:p>
-    <w:p>
-      <w:pPr>
-        <w:rPr>
-          <w:lang w:val="nl-NL"/>
-        </w:rPr>
-      </w:pPr>
     </w:p>
     <w:p>
       <w:pPr>
@@ -1397,20 +1334,24 @@
                 <w:lang w:val="nl-NL"/>
               </w:rPr>
             </w:pPr>
-            <w:proofErr w:type="gramStart"/>
-            <w:r>
-              <w:rPr>
-                <w:lang w:val="nl-NL"/>
-              </w:rPr>
-              <w:t>oefen</w:t>
-            </w:r>
-            <w:r>
-              <w:rPr>
-                <w:lang w:val="nl-NL"/>
-              </w:rPr>
-              <w:t>en</w:t>
-            </w:r>
-            <w:proofErr w:type="gramEnd"/>
+            <w:r>
+              <w:rPr>
+                <w:lang w:val="nl-NL"/>
+              </w:rPr>
+              <w:t>O</w:t>
+            </w:r>
+            <w:r>
+              <w:rPr>
+                <w:lang w:val="nl-NL"/>
+              </w:rPr>
+              <w:t>efenen</w:t>
+            </w:r>
+            <w:r>
+              <w:rPr>
+                <w:lang w:val="nl-NL"/>
+              </w:rPr>
+              <w:t>/spelen</w:t>
+            </w:r>
           </w:p>
         </w:tc>
       </w:tr>
@@ -1510,197 +1451,23 @@
               </w:rPr>
             </w:pPr>
             <w:r>
-              <w:t>Het “</w:t>
-            </w:r>
-            <w:proofErr w:type="spellStart"/>
-            <w:r>
-              <w:t>Oefen</w:t>
-            </w:r>
-            <w:proofErr w:type="spellEnd"/>
-            <w:r>
-              <w:t xml:space="preserve">” scherm is </w:t>
-            </w:r>
-            <w:proofErr w:type="spellStart"/>
-            <w:r>
-              <w:t>een</w:t>
-            </w:r>
-            <w:proofErr w:type="spellEnd"/>
-            <w:r>
-              <w:t xml:space="preserve"> scherm </w:t>
-            </w:r>
-            <w:proofErr w:type="spellStart"/>
-            <w:r>
-              <w:t>waar</w:t>
-            </w:r>
-            <w:proofErr w:type="spellEnd"/>
-            <w:r>
-              <w:t xml:space="preserve"> je </w:t>
-            </w:r>
-            <w:proofErr w:type="spellStart"/>
-            <w:r>
-              <w:t>een</w:t>
-            </w:r>
-            <w:proofErr w:type="spellEnd"/>
-            <w:r>
-              <w:t xml:space="preserve"> </w:t>
-            </w:r>
-            <w:proofErr w:type="spellStart"/>
-            <w:r>
-              <w:t>plaatje</w:t>
-            </w:r>
-            <w:proofErr w:type="spellEnd"/>
-            <w:r>
-              <w:t xml:space="preserve"> </w:t>
-            </w:r>
-            <w:proofErr w:type="spellStart"/>
-            <w:r>
-              <w:t>ziet</w:t>
-            </w:r>
-            <w:proofErr w:type="spellEnd"/>
-            <w:r>
-              <w:t xml:space="preserve"> met </w:t>
-            </w:r>
-            <w:proofErr w:type="spellStart"/>
-            <w:r>
-              <w:t>een</w:t>
-            </w:r>
-            <w:proofErr w:type="spellEnd"/>
-            <w:r>
-              <w:t xml:space="preserve"> </w:t>
-            </w:r>
-            <w:proofErr w:type="spellStart"/>
-            <w:r>
-              <w:t>uitspraak</w:t>
-            </w:r>
-            <w:proofErr w:type="spellEnd"/>
-            <w:r>
-              <w:t xml:space="preserve"> </w:t>
-            </w:r>
-            <w:proofErr w:type="spellStart"/>
-            <w:r>
-              <w:t>en</w:t>
-            </w:r>
-            <w:proofErr w:type="spellEnd"/>
-            <w:r>
-              <w:t xml:space="preserve"> dan </w:t>
-            </w:r>
-            <w:proofErr w:type="spellStart"/>
-            <w:r>
-              <w:t>kies</w:t>
-            </w:r>
-            <w:proofErr w:type="spellEnd"/>
-            <w:r>
-              <w:t xml:space="preserve"> je het </w:t>
-            </w:r>
-            <w:proofErr w:type="spellStart"/>
-            <w:r>
-              <w:t>juiste</w:t>
-            </w:r>
-            <w:proofErr w:type="spellEnd"/>
-            <w:r>
-              <w:t xml:space="preserve"> </w:t>
-            </w:r>
-            <w:proofErr w:type="spellStart"/>
-            <w:r>
-              <w:t>woord</w:t>
-            </w:r>
-            <w:proofErr w:type="spellEnd"/>
-            <w:r>
-              <w:t xml:space="preserve"> </w:t>
-            </w:r>
-            <w:proofErr w:type="spellStart"/>
-            <w:r>
-              <w:t>dat</w:t>
-            </w:r>
-            <w:proofErr w:type="spellEnd"/>
-            <w:r>
-              <w:t xml:space="preserve"> </w:t>
-            </w:r>
-            <w:proofErr w:type="spellStart"/>
-            <w:r>
-              <w:t>erbij</w:t>
-            </w:r>
-            <w:proofErr w:type="spellEnd"/>
-            <w:r>
-              <w:t xml:space="preserve"> </w:t>
-            </w:r>
-            <w:proofErr w:type="spellStart"/>
-            <w:r>
-              <w:t>hoort</w:t>
-            </w:r>
-            <w:proofErr w:type="spellEnd"/>
-            <w:r>
-              <w:t xml:space="preserve">. Je </w:t>
-            </w:r>
-            <w:proofErr w:type="spellStart"/>
-            <w:r>
-              <w:t>kan</w:t>
-            </w:r>
-            <w:proofErr w:type="spellEnd"/>
-            <w:r>
-              <w:t xml:space="preserve"> </w:t>
-            </w:r>
-            <w:proofErr w:type="spellStart"/>
-            <w:r>
-              <w:t>verder</w:t>
-            </w:r>
-            <w:proofErr w:type="spellEnd"/>
-            <w:r>
-              <w:t xml:space="preserve"> </w:t>
-            </w:r>
-            <w:proofErr w:type="spellStart"/>
-            <w:r>
-              <w:t>swipen</w:t>
-            </w:r>
-            <w:proofErr w:type="spellEnd"/>
-            <w:r>
-              <w:t xml:space="preserve"> </w:t>
-            </w:r>
-            <w:proofErr w:type="spellStart"/>
-            <w:r>
-              <w:t>voor</w:t>
-            </w:r>
-            <w:proofErr w:type="spellEnd"/>
-            <w:r>
-              <w:t xml:space="preserve"> </w:t>
-            </w:r>
-            <w:proofErr w:type="spellStart"/>
-            <w:r>
-              <w:t>meer</w:t>
-            </w:r>
-            <w:proofErr w:type="spellEnd"/>
-            <w:r>
-              <w:t xml:space="preserve"> </w:t>
-            </w:r>
-            <w:proofErr w:type="spellStart"/>
-            <w:r>
-              <w:t>plaatjes</w:t>
-            </w:r>
-            <w:proofErr w:type="spellEnd"/>
-            <w:r>
-              <w:t xml:space="preserve"> </w:t>
-            </w:r>
-            <w:proofErr w:type="spellStart"/>
-            <w:r>
-              <w:t>totdat</w:t>
-            </w:r>
-            <w:proofErr w:type="spellEnd"/>
-            <w:r>
-              <w:t xml:space="preserve"> je het </w:t>
-            </w:r>
-            <w:proofErr w:type="spellStart"/>
-            <w:r>
-              <w:t>einde</w:t>
-            </w:r>
-            <w:proofErr w:type="spellEnd"/>
-            <w:r>
-              <w:t xml:space="preserve"> </w:t>
-            </w:r>
-            <w:proofErr w:type="spellStart"/>
-            <w:r>
-              <w:t>berijkt</w:t>
-            </w:r>
-            <w:proofErr w:type="spellEnd"/>
+              <w:t>Het “Oefen</w:t>
+            </w:r>
+            <w:r>
+              <w:rPr>
+                <w:lang w:val="nl-NL"/>
+              </w:rPr>
+              <w:t>/spelen</w:t>
+            </w:r>
+            <w:r>
+              <w:t>” scherm is een scherm waar je een plaatje ziet met een uitspraak en dan kies je het juiste woord dat erbij hoort. Je kan verder swipen voor meer plaatjes totdat je het einde berijkt</w:t>
+            </w:r>
+            <w:r>
+              <w:rPr>
+                <w:lang w:val="nl-NL"/>
+              </w:rPr>
+              <w:t xml:space="preserve"> en een score op kan krijgen</w:t>
+            </w:r>
           </w:p>
         </w:tc>
       </w:tr>
@@ -1803,21 +1570,7 @@
               <w:rPr>
                 <w:lang w:val="nl-NL"/>
               </w:rPr>
-              <w:t xml:space="preserve">Je moet uit </w:t>
-            </w:r>
-            <w:proofErr w:type="spellStart"/>
-            <w:r>
-              <w:rPr>
-                <w:lang w:val="nl-NL"/>
-              </w:rPr>
-              <w:t>categorien</w:t>
-            </w:r>
-            <w:proofErr w:type="spellEnd"/>
-            <w:r>
-              <w:rPr>
-                <w:lang w:val="nl-NL"/>
-              </w:rPr>
-              <w:t xml:space="preserve"> kiezen </w:t>
+              <w:t xml:space="preserve">Je moet uit categorien kiezen </w:t>
             </w:r>
           </w:p>
         </w:tc>
@@ -1840,14 +1593,12 @@
                 <w:lang w:val="nl-NL"/>
               </w:rPr>
             </w:pPr>
-            <w:proofErr w:type="spellStart"/>
             <w:r>
               <w:rPr>
                 <w:lang w:val="nl-NL"/>
               </w:rPr>
               <w:t>Nr</w:t>
             </w:r>
-            <w:proofErr w:type="spellEnd"/>
           </w:p>
         </w:tc>
         <w:tc>
@@ -1933,14 +1684,12 @@
                 <w:lang w:val="nl-NL"/>
               </w:rPr>
             </w:pPr>
-            <w:proofErr w:type="gramStart"/>
-            <w:r>
-              <w:rPr>
-                <w:lang w:val="nl-NL"/>
-              </w:rPr>
-              <w:t>spelen</w:t>
-            </w:r>
-            <w:proofErr w:type="gramEnd"/>
+            <w:r>
+              <w:rPr>
+                <w:lang w:val="nl-NL"/>
+              </w:rPr>
+              <w:t>Woordjes beluisteren</w:t>
+            </w:r>
           </w:p>
         </w:tc>
       </w:tr>
@@ -1991,7 +1740,13 @@
               <w:rPr>
                 <w:lang w:val="nl-NL"/>
               </w:rPr>
-              <w:t>De user heeft de app opgestart en is nu bij de menu scherm en heeft deze optie gekozen</w:t>
+              <w:t xml:space="preserve">De user heeft </w:t>
+            </w:r>
+            <w:r>
+              <w:rPr>
+                <w:lang w:val="nl-NL"/>
+              </w:rPr>
+              <w:t xml:space="preserve"> oefenen of spelen gekozen en kan de optie kiezen om de woordjes te beluisteren</w:t>
             </w:r>
           </w:p>
         </w:tc>
@@ -2040,217 +1795,10 @@
               </w:rPr>
             </w:pPr>
             <w:r>
-              <w:t>Het “</w:t>
-            </w:r>
-            <w:r>
-              <w:rPr>
-                <w:lang w:val="nl-NL"/>
-              </w:rPr>
-              <w:t>spelen</w:t>
-            </w:r>
-            <w:r>
-              <w:t xml:space="preserve">” scherm is </w:t>
-            </w:r>
-            <w:proofErr w:type="spellStart"/>
-            <w:r>
-              <w:t>een</w:t>
-            </w:r>
-            <w:proofErr w:type="spellEnd"/>
-            <w:r>
-              <w:t xml:space="preserve"> scherm </w:t>
-            </w:r>
-            <w:proofErr w:type="spellStart"/>
-            <w:r>
-              <w:t>waar</w:t>
-            </w:r>
-            <w:proofErr w:type="spellEnd"/>
-            <w:r>
-              <w:t xml:space="preserve"> je </w:t>
-            </w:r>
-            <w:proofErr w:type="spellStart"/>
-            <w:r>
-              <w:t>een</w:t>
-            </w:r>
-            <w:proofErr w:type="spellEnd"/>
-            <w:r>
-              <w:t xml:space="preserve"> </w:t>
-            </w:r>
-            <w:proofErr w:type="spellStart"/>
-            <w:r>
-              <w:t>plaatje</w:t>
-            </w:r>
-            <w:proofErr w:type="spellEnd"/>
-            <w:r>
-              <w:t xml:space="preserve"> </w:t>
-            </w:r>
-            <w:proofErr w:type="spellStart"/>
-            <w:r>
-              <w:t>ziet</w:t>
-            </w:r>
-            <w:proofErr w:type="spellEnd"/>
-            <w:r>
-              <w:t xml:space="preserve"> met </w:t>
-            </w:r>
-            <w:proofErr w:type="spellStart"/>
-            <w:r>
-              <w:t>een</w:t>
-            </w:r>
-            <w:proofErr w:type="spellEnd"/>
-            <w:r>
-              <w:t xml:space="preserve"> </w:t>
-            </w:r>
-            <w:proofErr w:type="spellStart"/>
-            <w:r>
-              <w:t>uitspraak</w:t>
-            </w:r>
-            <w:proofErr w:type="spellEnd"/>
-            <w:r>
-              <w:t xml:space="preserve"> </w:t>
-            </w:r>
-            <w:proofErr w:type="spellStart"/>
-            <w:r>
-              <w:t>en</w:t>
-            </w:r>
-            <w:proofErr w:type="spellEnd"/>
-            <w:r>
-              <w:t xml:space="preserve"> dan </w:t>
-            </w:r>
-            <w:proofErr w:type="spellStart"/>
-            <w:r>
-              <w:t>kies</w:t>
-            </w:r>
-            <w:proofErr w:type="spellEnd"/>
-            <w:r>
-              <w:t xml:space="preserve"> je het </w:t>
-            </w:r>
-            <w:proofErr w:type="spellStart"/>
-            <w:r>
-              <w:t>juiste</w:t>
-            </w:r>
-            <w:proofErr w:type="spellEnd"/>
-            <w:r>
-              <w:t xml:space="preserve"> </w:t>
-            </w:r>
-            <w:proofErr w:type="spellStart"/>
-            <w:r>
-              <w:t>woord</w:t>
-            </w:r>
-            <w:proofErr w:type="spellEnd"/>
-            <w:r>
-              <w:t xml:space="preserve"> </w:t>
-            </w:r>
-            <w:proofErr w:type="spellStart"/>
-            <w:r>
-              <w:t>dat</w:t>
-            </w:r>
-            <w:proofErr w:type="spellEnd"/>
-            <w:r>
-              <w:t xml:space="preserve"> </w:t>
-            </w:r>
-            <w:proofErr w:type="spellStart"/>
-            <w:r>
-              <w:t>erbij</w:t>
-            </w:r>
-            <w:proofErr w:type="spellEnd"/>
-            <w:r>
-              <w:t xml:space="preserve"> </w:t>
-            </w:r>
-            <w:proofErr w:type="spellStart"/>
-            <w:r>
-              <w:t>hoort</w:t>
-            </w:r>
-            <w:proofErr w:type="spellEnd"/>
-            <w:r>
-              <w:t xml:space="preserve">. Je </w:t>
-            </w:r>
-            <w:proofErr w:type="spellStart"/>
-            <w:r>
-              <w:t>kan</w:t>
-            </w:r>
-            <w:proofErr w:type="spellEnd"/>
-            <w:r>
-              <w:t xml:space="preserve"> </w:t>
-            </w:r>
-            <w:proofErr w:type="spellStart"/>
-            <w:r>
-              <w:t>verder</w:t>
-            </w:r>
-            <w:proofErr w:type="spellEnd"/>
-            <w:r>
-              <w:t xml:space="preserve"> </w:t>
-            </w:r>
-            <w:proofErr w:type="spellStart"/>
-            <w:r>
-              <w:t>swipen</w:t>
-            </w:r>
-            <w:proofErr w:type="spellEnd"/>
-            <w:r>
-              <w:t xml:space="preserve"> </w:t>
-            </w:r>
-            <w:proofErr w:type="spellStart"/>
-            <w:r>
-              <w:t>voor</w:t>
-            </w:r>
-            <w:proofErr w:type="spellEnd"/>
-            <w:r>
-              <w:t xml:space="preserve"> </w:t>
-            </w:r>
-            <w:proofErr w:type="spellStart"/>
-            <w:r>
-              <w:t>meer</w:t>
-            </w:r>
-            <w:proofErr w:type="spellEnd"/>
-            <w:r>
-              <w:t xml:space="preserve"> </w:t>
-            </w:r>
-            <w:proofErr w:type="spellStart"/>
-            <w:r>
-              <w:t>plaatjes</w:t>
-            </w:r>
-            <w:proofErr w:type="spellEnd"/>
-            <w:r>
-              <w:t xml:space="preserve"> </w:t>
-            </w:r>
-            <w:proofErr w:type="spellStart"/>
-            <w:r>
-              <w:t>totdat</w:t>
-            </w:r>
-            <w:proofErr w:type="spellEnd"/>
-            <w:r>
-              <w:t xml:space="preserve"> je het </w:t>
-            </w:r>
-            <w:proofErr w:type="spellStart"/>
-            <w:r>
-              <w:t>einde</w:t>
-            </w:r>
-            <w:proofErr w:type="spellEnd"/>
-            <w:r>
-              <w:t xml:space="preserve"> </w:t>
-            </w:r>
-            <w:proofErr w:type="spellStart"/>
-            <w:r>
-              <w:t>berijkt</w:t>
-            </w:r>
-            <w:proofErr w:type="spellEnd"/>
-            <w:r>
-              <w:rPr>
-                <w:lang w:val="nl-NL"/>
-              </w:rPr>
-              <w:t xml:space="preserve"> en een score hier bij krijgt </w:t>
-            </w:r>
-            <w:proofErr w:type="spellStart"/>
-            <w:r>
-              <w:rPr>
-                <w:lang w:val="nl-NL"/>
-              </w:rPr>
-              <w:t>gebasseerd</w:t>
-            </w:r>
-            <w:proofErr w:type="spellEnd"/>
-            <w:r>
-              <w:rPr>
-                <w:lang w:val="nl-NL"/>
-              </w:rPr>
-              <w:t xml:space="preserve"> op je snelheid en correctie</w:t>
+              <w:rPr>
+                <w:lang w:val="nl-NL"/>
+              </w:rPr>
+              <w:t xml:space="preserve">De user ziet een plaatje en vervolgens kan hij op de knop beluisteren klikken en de taal kiezen vervolgens krijgt de user een geluidfragment te hoor </w:t>
             </w:r>
           </w:p>
         </w:tc>
@@ -2354,13 +1902,7 @@
               <w:rPr>
                 <w:lang w:val="nl-NL"/>
               </w:rPr>
-              <w:t xml:space="preserve">Je </w:t>
-            </w:r>
-            <w:r>
-              <w:rPr>
-                <w:lang w:val="nl-NL"/>
-              </w:rPr>
-              <w:t>krijgt een score en die kun je later bekijken</w:t>
+              <w:t>Je krijgt een geluidfragment</w:t>
             </w:r>
           </w:p>
         </w:tc>
@@ -2383,14 +1925,12 @@
                 <w:lang w:val="nl-NL"/>
               </w:rPr>
             </w:pPr>
-            <w:proofErr w:type="spellStart"/>
             <w:r>
               <w:rPr>
                 <w:lang w:val="nl-NL"/>
               </w:rPr>
               <w:t>Nr</w:t>
             </w:r>
-            <w:proofErr w:type="spellEnd"/>
           </w:p>
         </w:tc>
         <w:tc>
@@ -2489,6 +2029,8 @@
               </w:rPr>
               <w:t>Score bekijken</w:t>
             </w:r>
+            <w:bookmarkStart w:id="4" w:name="_GoBack"/>
+            <w:bookmarkEnd w:id="4"/>
           </w:p>
         </w:tc>
       </w:tr>
@@ -2539,21 +2081,7 @@
               <w:rPr>
                 <w:lang w:val="nl-NL"/>
               </w:rPr>
-              <w:t xml:space="preserve">De user heeft </w:t>
-            </w:r>
-            <w:proofErr w:type="gramStart"/>
-            <w:r>
-              <w:rPr>
-                <w:lang w:val="nl-NL"/>
-              </w:rPr>
-              <w:t>mee gedaan</w:t>
-            </w:r>
-            <w:proofErr w:type="gramEnd"/>
-            <w:r>
-              <w:rPr>
-                <w:lang w:val="nl-NL"/>
-              </w:rPr>
-              <w:t xml:space="preserve"> aan een quiz </w:t>
+              <w:t xml:space="preserve">De user heeft mee gedaan aan een quiz </w:t>
             </w:r>
           </w:p>
         </w:tc>
@@ -2605,21 +2133,7 @@
               <w:rPr>
                 <w:lang w:val="nl-NL"/>
               </w:rPr>
-              <w:t xml:space="preserve">De user heeft </w:t>
-            </w:r>
-            <w:proofErr w:type="gramStart"/>
-            <w:r>
-              <w:rPr>
-                <w:lang w:val="nl-NL"/>
-              </w:rPr>
-              <w:t>mee gedaan</w:t>
-            </w:r>
-            <w:proofErr w:type="gramEnd"/>
-            <w:r>
-              <w:rPr>
-                <w:lang w:val="nl-NL"/>
-              </w:rPr>
-              <w:t xml:space="preserve"> aan een quiz en heeft hiermee een score gehaald</w:t>
+              <w:t>De user heeft mee gedaan aan een quiz en heeft hiermee een score gehaald</w:t>
             </w:r>
           </w:p>
         </w:tc>
@@ -2671,16 +2185,8 @@
               <w:rPr>
                 <w:lang w:val="nl-NL"/>
               </w:rPr>
-              <w:t xml:space="preserve">Als je niet gespeeld hebt heb je ook geen score </w:t>
-            </w:r>
-            <w:proofErr w:type="gramStart"/>
-            <w:r>
-              <w:rPr>
-                <w:lang w:val="nl-NL"/>
-              </w:rPr>
-              <w:t>binnen gekregen</w:t>
-            </w:r>
-            <w:proofErr w:type="gramEnd"/>
+              <w:t>Als je niet gespeeld hebt heb je ook geen score binnen gekregen</w:t>
+            </w:r>
           </w:p>
         </w:tc>
       </w:tr>
@@ -2734,21 +2240,7 @@
               <w:rPr>
                 <w:lang w:val="nl-NL"/>
               </w:rPr>
-              <w:t xml:space="preserve">De user heeft zijn score bekeken en kan vervolgens dit verbeteren en een </w:t>
-            </w:r>
-            <w:proofErr w:type="gramStart"/>
-            <w:r>
-              <w:rPr>
-                <w:lang w:val="nl-NL"/>
-              </w:rPr>
-              <w:t>nieuwe</w:t>
-            </w:r>
-            <w:proofErr w:type="gramEnd"/>
-            <w:r>
-              <w:rPr>
-                <w:lang w:val="nl-NL"/>
-              </w:rPr>
-              <w:t xml:space="preserve"> doel opstellen</w:t>
+              <w:t>De user heeft zijn score bekeken en kan vervolgens dit verbeteren en een nieuwe doel opstellen</w:t>
             </w:r>
           </w:p>
         </w:tc>
@@ -2796,14 +2288,12 @@
                 <w:lang w:val="nl-NL"/>
               </w:rPr>
             </w:pPr>
-            <w:proofErr w:type="spellStart"/>
             <w:r>
               <w:rPr>
                 <w:lang w:val="nl-NL"/>
               </w:rPr>
               <w:t>Nr</w:t>
             </w:r>
-            <w:proofErr w:type="spellEnd"/>
           </w:p>
         </w:tc>
         <w:tc>
@@ -2973,8 +2463,6 @@
           <w:lang w:val="nl-NL"/>
         </w:rPr>
       </w:pPr>
-      <w:bookmarkStart w:id="4" w:name="_GoBack"/>
-      <w:bookmarkEnd w:id="4"/>
     </w:p>
     <w:p>
       <w:pPr>
@@ -3232,16 +2720,12 @@
                 <w:lang w:val="nl-NL"/>
               </w:rPr>
             </w:pPr>
-            <w:proofErr w:type="spellStart"/>
-            <w:proofErr w:type="gramStart"/>
             <w:r>
               <w:rPr>
                 <w:lang w:val="nl-NL"/>
               </w:rPr>
               <w:t>splash</w:t>
             </w:r>
-            <w:proofErr w:type="spellEnd"/>
-            <w:proofErr w:type="gramEnd"/>
           </w:p>
         </w:tc>
         <w:tc>
@@ -3254,14 +2738,12 @@
                 <w:lang w:val="nl-NL"/>
               </w:rPr>
             </w:pPr>
-            <w:proofErr w:type="gramStart"/>
             <w:r>
               <w:rPr>
                 <w:lang w:val="nl-NL"/>
               </w:rPr>
               <w:t>nee</w:t>
             </w:r>
-            <w:proofErr w:type="gramEnd"/>
           </w:p>
         </w:tc>
         <w:tc>
@@ -3274,45 +2756,8 @@
                 <w:lang w:val="nl-NL"/>
               </w:rPr>
             </w:pPr>
-            <w:proofErr w:type="spellStart"/>
-            <w:r>
-              <w:t>dit</w:t>
-            </w:r>
-            <w:proofErr w:type="spellEnd"/>
-            <w:r>
-              <w:t xml:space="preserve"> is </w:t>
-            </w:r>
-            <w:proofErr w:type="spellStart"/>
-            <w:r>
-              <w:t>een</w:t>
-            </w:r>
-            <w:proofErr w:type="spellEnd"/>
-            <w:r>
-              <w:t xml:space="preserve"> scherm </w:t>
-            </w:r>
-            <w:proofErr w:type="spellStart"/>
-            <w:r>
-              <w:t>voor</w:t>
-            </w:r>
-            <w:proofErr w:type="spellEnd"/>
-            <w:r>
-              <w:t xml:space="preserve"> het </w:t>
-            </w:r>
-            <w:proofErr w:type="spellStart"/>
-            <w:r>
-              <w:t>opstarten</w:t>
-            </w:r>
-            <w:proofErr w:type="spellEnd"/>
-            <w:r>
-              <w:t xml:space="preserve"> met de naam van de app </w:t>
-            </w:r>
-            <w:proofErr w:type="spellStart"/>
-            <w:r>
-              <w:t>en</w:t>
-            </w:r>
-            <w:proofErr w:type="spellEnd"/>
-            <w:r>
-              <w:t xml:space="preserve"> het logo</w:t>
+            <w:r>
+              <w:t>dit is een scherm voor het opstarten met de naam van de app en het logo</w:t>
             </w:r>
           </w:p>
         </w:tc>
@@ -3326,14 +2771,12 @@
                 <w:lang w:val="nl-NL"/>
               </w:rPr>
             </w:pPr>
-            <w:proofErr w:type="gramStart"/>
             <w:r>
               <w:rPr>
                 <w:lang w:val="nl-NL"/>
               </w:rPr>
               <w:t>ja</w:t>
             </w:r>
-            <w:proofErr w:type="gramEnd"/>
           </w:p>
         </w:tc>
       </w:tr>
@@ -3348,14 +2791,12 @@
                 <w:lang w:val="nl-NL"/>
               </w:rPr>
             </w:pPr>
-            <w:proofErr w:type="gramStart"/>
             <w:r>
               <w:rPr>
                 <w:lang w:val="nl-NL"/>
               </w:rPr>
               <w:t>oefen</w:t>
             </w:r>
-            <w:proofErr w:type="gramEnd"/>
           </w:p>
         </w:tc>
         <w:tc>
@@ -3368,14 +2809,12 @@
                 <w:lang w:val="nl-NL"/>
               </w:rPr>
             </w:pPr>
-            <w:proofErr w:type="gramStart"/>
             <w:r>
               <w:rPr>
                 <w:lang w:val="nl-NL"/>
               </w:rPr>
               <w:t>nee</w:t>
             </w:r>
-            <w:proofErr w:type="gramEnd"/>
           </w:p>
         </w:tc>
         <w:tc>
@@ -3389,197 +2828,8 @@
               </w:rPr>
             </w:pPr>
             <w:r>
-              <w:t>Het “</w:t>
-            </w:r>
-            <w:proofErr w:type="spellStart"/>
-            <w:r>
-              <w:t>Oefen</w:t>
-            </w:r>
-            <w:proofErr w:type="spellEnd"/>
-            <w:r>
-              <w:t xml:space="preserve">” scherm is </w:t>
-            </w:r>
-            <w:proofErr w:type="spellStart"/>
-            <w:r>
-              <w:t>een</w:t>
-            </w:r>
-            <w:proofErr w:type="spellEnd"/>
-            <w:r>
-              <w:t xml:space="preserve"> scherm </w:t>
-            </w:r>
-            <w:proofErr w:type="spellStart"/>
-            <w:r>
-              <w:t>waar</w:t>
-            </w:r>
-            <w:proofErr w:type="spellEnd"/>
-            <w:r>
-              <w:t xml:space="preserve"> je </w:t>
-            </w:r>
-            <w:proofErr w:type="spellStart"/>
-            <w:r>
-              <w:t>een</w:t>
-            </w:r>
-            <w:proofErr w:type="spellEnd"/>
-            <w:r>
-              <w:t xml:space="preserve"> </w:t>
-            </w:r>
-            <w:proofErr w:type="spellStart"/>
-            <w:r>
-              <w:t>plaatje</w:t>
-            </w:r>
-            <w:proofErr w:type="spellEnd"/>
-            <w:r>
-              <w:t xml:space="preserve"> </w:t>
-            </w:r>
-            <w:proofErr w:type="spellStart"/>
-            <w:r>
-              <w:t>ziet</w:t>
-            </w:r>
-            <w:proofErr w:type="spellEnd"/>
-            <w:r>
-              <w:t xml:space="preserve"> met </w:t>
-            </w:r>
-            <w:proofErr w:type="spellStart"/>
-            <w:r>
-              <w:t>een</w:t>
-            </w:r>
-            <w:proofErr w:type="spellEnd"/>
-            <w:r>
-              <w:t xml:space="preserve"> </w:t>
-            </w:r>
-            <w:proofErr w:type="spellStart"/>
-            <w:r>
-              <w:t>uitspraak</w:t>
-            </w:r>
-            <w:proofErr w:type="spellEnd"/>
-            <w:r>
-              <w:t xml:space="preserve"> </w:t>
-            </w:r>
-            <w:proofErr w:type="spellStart"/>
-            <w:r>
-              <w:t>en</w:t>
-            </w:r>
-            <w:proofErr w:type="spellEnd"/>
-            <w:r>
-              <w:t xml:space="preserve"> dan </w:t>
-            </w:r>
-            <w:proofErr w:type="spellStart"/>
-            <w:r>
-              <w:t>kies</w:t>
-            </w:r>
-            <w:proofErr w:type="spellEnd"/>
-            <w:r>
-              <w:t xml:space="preserve"> je het </w:t>
-            </w:r>
-            <w:proofErr w:type="spellStart"/>
-            <w:r>
-              <w:t>juiste</w:t>
-            </w:r>
-            <w:proofErr w:type="spellEnd"/>
-            <w:r>
-              <w:t xml:space="preserve"> </w:t>
-            </w:r>
-            <w:proofErr w:type="spellStart"/>
-            <w:r>
-              <w:t>woord</w:t>
-            </w:r>
-            <w:proofErr w:type="spellEnd"/>
-            <w:r>
-              <w:t xml:space="preserve"> </w:t>
-            </w:r>
-            <w:proofErr w:type="spellStart"/>
-            <w:r>
-              <w:t>dat</w:t>
-            </w:r>
-            <w:proofErr w:type="spellEnd"/>
-            <w:r>
-              <w:t xml:space="preserve"> </w:t>
-            </w:r>
-            <w:proofErr w:type="spellStart"/>
-            <w:r>
-              <w:t>erbij</w:t>
-            </w:r>
-            <w:proofErr w:type="spellEnd"/>
-            <w:r>
-              <w:t xml:space="preserve"> </w:t>
-            </w:r>
-            <w:proofErr w:type="spellStart"/>
-            <w:r>
-              <w:t>hoort</w:t>
-            </w:r>
-            <w:proofErr w:type="spellEnd"/>
-            <w:r>
-              <w:t xml:space="preserve">. Je </w:t>
-            </w:r>
-            <w:proofErr w:type="spellStart"/>
-            <w:r>
-              <w:t>kan</w:t>
-            </w:r>
-            <w:proofErr w:type="spellEnd"/>
-            <w:r>
-              <w:t xml:space="preserve"> </w:t>
-            </w:r>
-            <w:proofErr w:type="spellStart"/>
-            <w:r>
-              <w:t>verder</w:t>
-            </w:r>
-            <w:proofErr w:type="spellEnd"/>
-            <w:r>
-              <w:t xml:space="preserve"> </w:t>
-            </w:r>
-            <w:proofErr w:type="spellStart"/>
-            <w:r>
-              <w:t>swipen</w:t>
-            </w:r>
-            <w:proofErr w:type="spellEnd"/>
-            <w:r>
-              <w:t xml:space="preserve"> </w:t>
-            </w:r>
-            <w:proofErr w:type="spellStart"/>
-            <w:r>
-              <w:t>voor</w:t>
-            </w:r>
-            <w:proofErr w:type="spellEnd"/>
-            <w:r>
-              <w:t xml:space="preserve"> </w:t>
-            </w:r>
-            <w:proofErr w:type="spellStart"/>
-            <w:r>
-              <w:t>meer</w:t>
-            </w:r>
-            <w:proofErr w:type="spellEnd"/>
-            <w:r>
-              <w:t xml:space="preserve"> </w:t>
-            </w:r>
-            <w:proofErr w:type="spellStart"/>
-            <w:r>
-              <w:t>plaatjes</w:t>
-            </w:r>
-            <w:proofErr w:type="spellEnd"/>
-            <w:r>
-              <w:t xml:space="preserve"> </w:t>
-            </w:r>
-            <w:proofErr w:type="spellStart"/>
-            <w:r>
-              <w:t>totdat</w:t>
-            </w:r>
-            <w:proofErr w:type="spellEnd"/>
-            <w:r>
-              <w:t xml:space="preserve"> je het </w:t>
-            </w:r>
-            <w:proofErr w:type="spellStart"/>
-            <w:r>
-              <w:t>einde</w:t>
-            </w:r>
-            <w:proofErr w:type="spellEnd"/>
-            <w:r>
-              <w:t xml:space="preserve"> </w:t>
-            </w:r>
-            <w:proofErr w:type="spellStart"/>
-            <w:r>
-              <w:t>berijkt</w:t>
-            </w:r>
-            <w:proofErr w:type="spellEnd"/>
+              <w:t>Het “Oefen” scherm is een scherm waar je een plaatje ziet met een uitspraak en dan kies je het juiste woord dat erbij hoort. Je kan verder swipen voor meer plaatjes totdat je het einde berijkt</w:t>
+            </w:r>
           </w:p>
         </w:tc>
         <w:tc>
@@ -3592,14 +2842,12 @@
                 <w:lang w:val="nl-NL"/>
               </w:rPr>
             </w:pPr>
-            <w:proofErr w:type="gramStart"/>
             <w:r>
               <w:rPr>
                 <w:lang w:val="nl-NL"/>
               </w:rPr>
               <w:t>nee</w:t>
             </w:r>
-            <w:proofErr w:type="gramEnd"/>
           </w:p>
         </w:tc>
       </w:tr>
@@ -3614,14 +2862,12 @@
                 <w:lang w:val="nl-NL"/>
               </w:rPr>
             </w:pPr>
-            <w:proofErr w:type="gramStart"/>
             <w:r>
               <w:rPr>
                 <w:lang w:val="nl-NL"/>
               </w:rPr>
               <w:t>speel</w:t>
             </w:r>
-            <w:proofErr w:type="gramEnd"/>
           </w:p>
         </w:tc>
         <w:tc>
@@ -3634,14 +2880,12 @@
                 <w:lang w:val="nl-NL"/>
               </w:rPr>
             </w:pPr>
-            <w:proofErr w:type="gramStart"/>
             <w:r>
               <w:rPr>
                 <w:lang w:val="nl-NL"/>
               </w:rPr>
               <w:t>nee</w:t>
             </w:r>
-            <w:proofErr w:type="gramEnd"/>
           </w:p>
         </w:tc>
         <w:tc>
@@ -3650,255 +2894,7 @@
           </w:tcPr>
           <w:p>
             <w:r>
-              <w:t>Het “</w:t>
-            </w:r>
-            <w:proofErr w:type="spellStart"/>
-            <w:r>
-              <w:t>Speel</w:t>
-            </w:r>
-            <w:proofErr w:type="spellEnd"/>
-            <w:r>
-              <w:t xml:space="preserve">” scherm is </w:t>
-            </w:r>
-            <w:proofErr w:type="spellStart"/>
-            <w:r>
-              <w:t>een</w:t>
-            </w:r>
-            <w:proofErr w:type="spellEnd"/>
-            <w:r>
-              <w:t xml:space="preserve"> scherm </w:t>
-            </w:r>
-            <w:proofErr w:type="spellStart"/>
-            <w:r>
-              <w:t>waar</w:t>
-            </w:r>
-            <w:proofErr w:type="spellEnd"/>
-            <w:r>
-              <w:t xml:space="preserve"> je 6 </w:t>
-            </w:r>
-            <w:proofErr w:type="spellStart"/>
-            <w:r>
-              <w:t>plaatjes</w:t>
-            </w:r>
-            <w:proofErr w:type="spellEnd"/>
-            <w:r>
-              <w:t xml:space="preserve"> </w:t>
-            </w:r>
-            <w:proofErr w:type="spellStart"/>
-            <w:r>
-              <w:t>te</w:t>
-            </w:r>
-            <w:proofErr w:type="spellEnd"/>
-            <w:r>
-              <w:t xml:space="preserve"> </w:t>
-            </w:r>
-            <w:proofErr w:type="spellStart"/>
-            <w:r>
-              <w:t>zien</w:t>
-            </w:r>
-            <w:proofErr w:type="spellEnd"/>
-            <w:r>
-              <w:t xml:space="preserve"> </w:t>
-            </w:r>
-            <w:proofErr w:type="spellStart"/>
-            <w:r>
-              <w:t>krijgt</w:t>
-            </w:r>
-            <w:proofErr w:type="spellEnd"/>
-            <w:r>
-              <w:t xml:space="preserve"> met </w:t>
-            </w:r>
-            <w:proofErr w:type="spellStart"/>
-            <w:r>
-              <w:t>een</w:t>
-            </w:r>
-            <w:proofErr w:type="spellEnd"/>
-            <w:r>
-              <w:t xml:space="preserve"> </w:t>
-            </w:r>
-            <w:proofErr w:type="spellStart"/>
-            <w:r>
-              <w:t>uitspraak</w:t>
-            </w:r>
-            <w:proofErr w:type="spellEnd"/>
-            <w:r>
-              <w:t xml:space="preserve">, je </w:t>
-            </w:r>
-            <w:proofErr w:type="spellStart"/>
-            <w:r>
-              <w:t>moet</w:t>
-            </w:r>
-            <w:proofErr w:type="spellEnd"/>
-            <w:r>
-              <w:t xml:space="preserve"> dan van de 6 </w:t>
-            </w:r>
-            <w:proofErr w:type="spellStart"/>
-            <w:r>
-              <w:t>plaatjes</w:t>
-            </w:r>
-            <w:proofErr w:type="spellEnd"/>
-            <w:r>
-              <w:t xml:space="preserve"> het </w:t>
-            </w:r>
-            <w:proofErr w:type="spellStart"/>
-            <w:r>
-              <w:t>juiste</w:t>
-            </w:r>
-            <w:proofErr w:type="spellEnd"/>
-            <w:r>
-              <w:t xml:space="preserve"> </w:t>
-            </w:r>
-            <w:proofErr w:type="spellStart"/>
-            <w:r>
-              <w:t>plaatje</w:t>
-            </w:r>
-            <w:proofErr w:type="spellEnd"/>
-            <w:r>
-              <w:t xml:space="preserve"> </w:t>
-            </w:r>
-            <w:proofErr w:type="spellStart"/>
-            <w:r>
-              <w:t>kiezen</w:t>
-            </w:r>
-            <w:proofErr w:type="spellEnd"/>
-            <w:r>
-              <w:t xml:space="preserve">. Na 3 </w:t>
-            </w:r>
-            <w:proofErr w:type="spellStart"/>
-            <w:r>
-              <w:t>keer</w:t>
-            </w:r>
-            <w:proofErr w:type="spellEnd"/>
-            <w:r>
-              <w:t xml:space="preserve"> </w:t>
-            </w:r>
-            <w:proofErr w:type="spellStart"/>
-            <w:r>
-              <w:t>een</w:t>
-            </w:r>
-            <w:proofErr w:type="spellEnd"/>
-            <w:r>
-              <w:t xml:space="preserve"> </w:t>
-            </w:r>
-            <w:proofErr w:type="spellStart"/>
-            <w:r>
-              <w:t>fout</w:t>
-            </w:r>
-            <w:proofErr w:type="spellEnd"/>
-            <w:r>
-              <w:t xml:space="preserve"> </w:t>
-            </w:r>
-            <w:proofErr w:type="spellStart"/>
-            <w:r>
-              <w:t>plaatje</w:t>
-            </w:r>
-            <w:proofErr w:type="spellEnd"/>
-            <w:r>
-              <w:t xml:space="preserve"> </w:t>
-            </w:r>
-            <w:proofErr w:type="spellStart"/>
-            <w:r>
-              <w:t>aan</w:t>
-            </w:r>
-            <w:proofErr w:type="spellEnd"/>
-            <w:r>
-              <w:t xml:space="preserve"> </w:t>
-            </w:r>
-            <w:proofErr w:type="spellStart"/>
-            <w:r>
-              <w:t>te</w:t>
-            </w:r>
-            <w:proofErr w:type="spellEnd"/>
-            <w:r>
-              <w:t xml:space="preserve"> </w:t>
-            </w:r>
-            <w:proofErr w:type="spellStart"/>
-            <w:r>
-              <w:t>klikken</w:t>
-            </w:r>
-            <w:proofErr w:type="spellEnd"/>
-            <w:r>
-              <w:t xml:space="preserve"> </w:t>
-            </w:r>
-            <w:proofErr w:type="spellStart"/>
-            <w:r>
-              <w:t>wordt</w:t>
-            </w:r>
-            <w:proofErr w:type="spellEnd"/>
-            <w:r>
-              <w:t xml:space="preserve"> het </w:t>
-            </w:r>
-            <w:proofErr w:type="spellStart"/>
-            <w:r>
-              <w:t>antwoord</w:t>
-            </w:r>
-            <w:proofErr w:type="spellEnd"/>
-            <w:r>
-              <w:t xml:space="preserve"> </w:t>
-            </w:r>
-            <w:proofErr w:type="spellStart"/>
-            <w:r>
-              <w:t>gegeven</w:t>
-            </w:r>
-            <w:proofErr w:type="spellEnd"/>
-            <w:r>
-              <w:t xml:space="preserve">. </w:t>
-            </w:r>
-            <w:proofErr w:type="spellStart"/>
-            <w:r>
-              <w:t>Uitspraak</w:t>
-            </w:r>
-            <w:proofErr w:type="spellEnd"/>
-            <w:r>
-              <w:t xml:space="preserve"> </w:t>
-            </w:r>
-            <w:proofErr w:type="spellStart"/>
-            <w:r>
-              <w:t>kan</w:t>
-            </w:r>
-            <w:proofErr w:type="spellEnd"/>
-            <w:r>
-              <w:t xml:space="preserve"> je </w:t>
-            </w:r>
-            <w:proofErr w:type="spellStart"/>
-            <w:r>
-              <w:t>opnieuw</w:t>
-            </w:r>
-            <w:proofErr w:type="spellEnd"/>
-            <w:r>
-              <w:t xml:space="preserve"> </w:t>
-            </w:r>
-            <w:proofErr w:type="spellStart"/>
-            <w:r>
-              <w:t>afspelen</w:t>
-            </w:r>
-            <w:proofErr w:type="spellEnd"/>
-            <w:r>
-              <w:t xml:space="preserve"> </w:t>
-            </w:r>
-            <w:proofErr w:type="spellStart"/>
-            <w:r>
-              <w:t>d.m.v.</w:t>
-            </w:r>
-            <w:proofErr w:type="spellEnd"/>
-            <w:r>
-              <w:t xml:space="preserve"> </w:t>
-            </w:r>
-            <w:proofErr w:type="spellStart"/>
-            <w:r>
-              <w:t>een</w:t>
-            </w:r>
-            <w:proofErr w:type="spellEnd"/>
-            <w:r>
-              <w:t xml:space="preserve"> </w:t>
-            </w:r>
-            <w:proofErr w:type="spellStart"/>
-            <w:r>
-              <w:t>knopje</w:t>
-            </w:r>
-            <w:proofErr w:type="spellEnd"/>
-            <w:r>
-              <w:t>.</w:t>
+              <w:t>Het “Speel” scherm is een scherm waar je 6 plaatjes te zien krijgt met een uitspraak, je moet dan van de 6 plaatjes het juiste plaatje kiezen. Na 3 keer een fout plaatje aan te klikken wordt het antwoord gegeven. Uitspraak kan je opnieuw afspelen d.m.v. een knopje.</w:t>
             </w:r>
           </w:p>
           <w:p/>
@@ -3913,14 +2909,12 @@
                 <w:lang w:val="nl-NL"/>
               </w:rPr>
             </w:pPr>
-            <w:proofErr w:type="gramStart"/>
             <w:r>
               <w:rPr>
                 <w:lang w:val="nl-NL"/>
               </w:rPr>
               <w:t>nee</w:t>
             </w:r>
-            <w:proofErr w:type="gramEnd"/>
           </w:p>
         </w:tc>
       </w:tr>
@@ -3935,14 +2929,12 @@
                 <w:lang w:val="nl-NL"/>
               </w:rPr>
             </w:pPr>
-            <w:proofErr w:type="gramStart"/>
             <w:r>
               <w:rPr>
                 <w:lang w:val="nl-NL"/>
               </w:rPr>
               <w:t>score</w:t>
             </w:r>
-            <w:proofErr w:type="gramEnd"/>
           </w:p>
         </w:tc>
         <w:tc>
@@ -3955,14 +2947,12 @@
                 <w:lang w:val="nl-NL"/>
               </w:rPr>
             </w:pPr>
-            <w:proofErr w:type="gramStart"/>
             <w:r>
               <w:rPr>
                 <w:lang w:val="nl-NL"/>
               </w:rPr>
               <w:t>nee</w:t>
             </w:r>
-            <w:proofErr w:type="gramEnd"/>
           </w:p>
         </w:tc>
         <w:tc>
@@ -3971,31 +2961,7 @@
           </w:tcPr>
           <w:p>
             <w:r>
-              <w:t xml:space="preserve">Het “Score” scherm is </w:t>
-            </w:r>
-            <w:proofErr w:type="spellStart"/>
-            <w:r>
-              <w:t>een</w:t>
-            </w:r>
-            <w:proofErr w:type="spellEnd"/>
-            <w:r>
-              <w:t xml:space="preserve"> scherm met de </w:t>
-            </w:r>
-            <w:proofErr w:type="spellStart"/>
-            <w:r>
-              <w:t>behaalde</w:t>
-            </w:r>
-            <w:proofErr w:type="spellEnd"/>
-            <w:r>
-              <w:t xml:space="preserve"> scores van de </w:t>
-            </w:r>
-            <w:proofErr w:type="spellStart"/>
-            <w:r>
-              <w:t>gebruiker</w:t>
-            </w:r>
-            <w:proofErr w:type="spellEnd"/>
-            <w:r>
-              <w:t xml:space="preserve">. </w:t>
+              <w:t xml:space="preserve">Het “Score” scherm is een scherm met de behaalde scores van de gebruiker. </w:t>
             </w:r>
           </w:p>
         </w:tc>
@@ -4009,14 +2975,12 @@
                 <w:lang w:val="nl-NL"/>
               </w:rPr>
             </w:pPr>
-            <w:proofErr w:type="gramStart"/>
             <w:r>
               <w:rPr>
                 <w:lang w:val="nl-NL"/>
               </w:rPr>
               <w:t>ja</w:t>
             </w:r>
-            <w:proofErr w:type="gramEnd"/>
           </w:p>
         </w:tc>
       </w:tr>
@@ -4031,14 +2995,12 @@
                 <w:lang w:val="nl-NL"/>
               </w:rPr>
             </w:pPr>
-            <w:proofErr w:type="gramStart"/>
             <w:r>
               <w:rPr>
                 <w:lang w:val="nl-NL"/>
               </w:rPr>
               <w:t>over</w:t>
             </w:r>
-            <w:proofErr w:type="gramEnd"/>
           </w:p>
         </w:tc>
         <w:tc>
@@ -4051,14 +3013,12 @@
                 <w:lang w:val="nl-NL"/>
               </w:rPr>
             </w:pPr>
-            <w:proofErr w:type="gramStart"/>
             <w:r>
               <w:rPr>
                 <w:lang w:val="nl-NL"/>
               </w:rPr>
               <w:t>nee</w:t>
             </w:r>
-            <w:proofErr w:type="gramEnd"/>
           </w:p>
         </w:tc>
         <w:tc>
@@ -4072,23 +3032,7 @@
               </w:rPr>
             </w:pPr>
             <w:r>
-              <w:t xml:space="preserve">scherm is </w:t>
-            </w:r>
-            <w:proofErr w:type="spellStart"/>
-            <w:r>
-              <w:t>een</w:t>
-            </w:r>
-            <w:proofErr w:type="spellEnd"/>
-            <w:r>
-              <w:t xml:space="preserve"> scherm met extra </w:t>
-            </w:r>
-            <w:proofErr w:type="spellStart"/>
-            <w:r>
-              <w:t>informatie</w:t>
-            </w:r>
-            <w:proofErr w:type="spellEnd"/>
-            <w:r>
-              <w:t xml:space="preserve"> over de app.</w:t>
+              <w:t>scherm is een scherm met extra informatie over de app.</w:t>
             </w:r>
           </w:p>
         </w:tc>
@@ -4102,14 +3046,12 @@
                 <w:lang w:val="nl-NL"/>
               </w:rPr>
             </w:pPr>
-            <w:proofErr w:type="gramStart"/>
             <w:r>
               <w:rPr>
                 <w:lang w:val="nl-NL"/>
               </w:rPr>
               <w:t>nee</w:t>
             </w:r>
-            <w:proofErr w:type="gramEnd"/>
           </w:p>
         </w:tc>
       </w:tr>
@@ -4124,16 +3066,12 @@
                 <w:lang w:val="nl-NL"/>
               </w:rPr>
             </w:pPr>
-            <w:proofErr w:type="spellStart"/>
-            <w:proofErr w:type="gramStart"/>
             <w:r>
               <w:rPr>
                 <w:lang w:val="nl-NL"/>
               </w:rPr>
               <w:t>categorieen</w:t>
             </w:r>
-            <w:proofErr w:type="spellEnd"/>
-            <w:proofErr w:type="gramEnd"/>
           </w:p>
         </w:tc>
         <w:tc>
@@ -4146,14 +3084,12 @@
                 <w:lang w:val="nl-NL"/>
               </w:rPr>
             </w:pPr>
-            <w:proofErr w:type="gramStart"/>
             <w:r>
               <w:rPr>
                 <w:lang w:val="nl-NL"/>
               </w:rPr>
               <w:t>nee</w:t>
             </w:r>
-            <w:proofErr w:type="gramEnd"/>
           </w:p>
         </w:tc>
         <w:tc>
@@ -4166,59 +3102,9 @@
                 <w:lang w:val="nl-NL"/>
               </w:rPr>
             </w:pPr>
-            <w:proofErr w:type="spellStart"/>
-            <w:r>
-              <w:t>Druk</w:t>
-            </w:r>
-            <w:proofErr w:type="spellEnd"/>
-            <w:r>
-              <w:t xml:space="preserve"> je op “</w:t>
-            </w:r>
-            <w:proofErr w:type="spellStart"/>
-            <w:r>
-              <w:t>Speel</w:t>
-            </w:r>
-            <w:proofErr w:type="spellEnd"/>
-            <w:r>
-              <w:t>” of “</w:t>
-            </w:r>
-            <w:proofErr w:type="spellStart"/>
-            <w:r>
-              <w:t>Oefen</w:t>
-            </w:r>
-            <w:proofErr w:type="spellEnd"/>
-            <w:r>
-              <w:t xml:space="preserve">” dan </w:t>
-            </w:r>
-            <w:proofErr w:type="spellStart"/>
-            <w:r>
-              <w:t>kom</w:t>
-            </w:r>
-            <w:proofErr w:type="spellEnd"/>
-            <w:r>
-              <w:t xml:space="preserve"> je in </w:t>
-            </w:r>
-            <w:proofErr w:type="spellStart"/>
-            <w:r>
-              <w:t>een</w:t>
-            </w:r>
-            <w:proofErr w:type="spellEnd"/>
-            <w:r>
-              <w:t xml:space="preserve"> scherm </w:t>
-            </w:r>
-            <w:proofErr w:type="spellStart"/>
-            <w:r>
-              <w:t>voor</w:t>
-            </w:r>
-            <w:proofErr w:type="spellEnd"/>
-            <w:r>
-              <w:t xml:space="preserve"> de </w:t>
-            </w:r>
-            <w:proofErr w:type="spellStart"/>
-            <w:r>
-              <w:t>Categorieën</w:t>
-            </w:r>
-            <w:proofErr w:type="spellEnd"/>
+            <w:r>
+              <w:t>Druk je op “Speel” of “Oefen” dan kom je in een scherm voor de Categorieën</w:t>
+            </w:r>
           </w:p>
         </w:tc>
         <w:tc>
@@ -4231,14 +3117,12 @@
                 <w:lang w:val="nl-NL"/>
               </w:rPr>
             </w:pPr>
-            <w:proofErr w:type="gramStart"/>
             <w:r>
               <w:rPr>
                 <w:lang w:val="nl-NL"/>
               </w:rPr>
               <w:t>nee</w:t>
             </w:r>
-            <w:proofErr w:type="gramEnd"/>
           </w:p>
         </w:tc>
       </w:tr>
@@ -4253,7 +3137,6 @@
                 <w:lang w:val="nl-NL"/>
               </w:rPr>
             </w:pPr>
-            <w:proofErr w:type="gramStart"/>
             <w:r>
               <w:rPr>
                 <w:lang w:val="nl-NL"/>
@@ -4261,7 +3144,6 @@
               <w:lastRenderedPageBreak/>
               <w:t>menu</w:t>
             </w:r>
-            <w:proofErr w:type="gramEnd"/>
           </w:p>
         </w:tc>
         <w:tc>
@@ -4274,14 +3156,12 @@
                 <w:lang w:val="nl-NL"/>
               </w:rPr>
             </w:pPr>
-            <w:proofErr w:type="gramStart"/>
             <w:r>
               <w:rPr>
                 <w:lang w:val="nl-NL"/>
               </w:rPr>
               <w:t>nee</w:t>
             </w:r>
-            <w:proofErr w:type="gramEnd"/>
           </w:p>
         </w:tc>
         <w:tc>
@@ -4290,55 +3170,7 @@
           </w:tcPr>
           <w:p>
             <w:r>
-              <w:t xml:space="preserve">in het menu scherm </w:t>
-            </w:r>
-            <w:proofErr w:type="spellStart"/>
-            <w:r>
-              <w:t>kan</w:t>
-            </w:r>
-            <w:proofErr w:type="spellEnd"/>
-            <w:r>
-              <w:t xml:space="preserve"> je 4 </w:t>
-            </w:r>
-            <w:proofErr w:type="spellStart"/>
-            <w:r>
-              <w:t>dingen</w:t>
-            </w:r>
-            <w:proofErr w:type="spellEnd"/>
-            <w:r>
-              <w:t xml:space="preserve"> </w:t>
-            </w:r>
-            <w:proofErr w:type="spellStart"/>
-            <w:r>
-              <w:t>selecteren</w:t>
-            </w:r>
-            <w:proofErr w:type="spellEnd"/>
-            <w:r>
-              <w:t xml:space="preserve">: </w:t>
-            </w:r>
-            <w:proofErr w:type="spellStart"/>
-            <w:r>
-              <w:t>Oefen</w:t>
-            </w:r>
-            <w:proofErr w:type="spellEnd"/>
-            <w:r>
-              <w:t xml:space="preserve">, </w:t>
-            </w:r>
-            <w:proofErr w:type="spellStart"/>
-            <w:r>
-              <w:t>Speel</w:t>
-            </w:r>
-            <w:proofErr w:type="spellEnd"/>
-            <w:r>
-              <w:t xml:space="preserve">, Score </w:t>
-            </w:r>
-            <w:proofErr w:type="spellStart"/>
-            <w:r>
-              <w:t>en</w:t>
-            </w:r>
-            <w:proofErr w:type="spellEnd"/>
-            <w:r>
-              <w:t xml:space="preserve"> Over. </w:t>
+              <w:t xml:space="preserve">in het menu scherm kan je 4 dingen selecteren: Oefen, Speel, Score en Over. </w:t>
             </w:r>
           </w:p>
           <w:p/>
@@ -4353,14 +3185,12 @@
                 <w:lang w:val="nl-NL"/>
               </w:rPr>
             </w:pPr>
-            <w:proofErr w:type="gramStart"/>
             <w:r>
               <w:rPr>
                 <w:lang w:val="nl-NL"/>
               </w:rPr>
               <w:t>nee</w:t>
             </w:r>
-            <w:proofErr w:type="gramEnd"/>
           </w:p>
         </w:tc>
       </w:tr>
@@ -4555,20 +3385,12 @@
         </w:rPr>
       </w:pPr>
       <w:bookmarkStart w:id="7" w:name="_Toc51426129"/>
-      <w:proofErr w:type="spellStart"/>
       <w:r>
         <w:rPr>
           <w:lang w:val="en-US"/>
         </w:rPr>
         <w:lastRenderedPageBreak/>
-        <w:t>Schermontwerp</w:t>
-      </w:r>
-      <w:proofErr w:type="spellEnd"/>
-      <w:r>
-        <w:rPr>
-          <w:lang w:val="en-US"/>
-        </w:rPr>
-        <w:t xml:space="preserve"> Human Computer Interface</w:t>
+        <w:t>Schermontwerp Human Computer Interface</w:t>
       </w:r>
       <w:bookmarkEnd w:id="7"/>
     </w:p>
@@ -4635,19 +3457,11 @@
           </wp:inline>
         </w:drawing>
       </w:r>
-      <w:proofErr w:type="spellStart"/>
       <w:r>
         <w:rPr>
           <w:lang w:val="en-US"/>
         </w:rPr>
-        <w:t>Categorie</w:t>
-      </w:r>
-      <w:proofErr w:type="spellEnd"/>
-      <w:r>
-        <w:rPr>
-          <w:lang w:val="en-US"/>
-        </w:rPr>
-        <w:t xml:space="preserve"> scherm</w:t>
+        <w:t>Categorie scherm</w:t>
       </w:r>
       <w:bookmarkEnd w:id="8"/>
     </w:p>
@@ -5013,14 +3827,12 @@
           <w:lang w:val="en-US"/>
         </w:rPr>
       </w:pPr>
-      <w:proofErr w:type="spellStart"/>
       <w:r>
         <w:rPr>
           <w:lang w:val="en-US"/>
         </w:rPr>
         <w:t>oefenscherm</w:t>
       </w:r>
-      <w:proofErr w:type="spellEnd"/>
     </w:p>
     <w:p/>
     <w:sectPr>
@@ -5156,6 +3968,7 @@
     <w:lsdException w:name="HTML Sample" w:semiHidden="1" w:unhideWhenUsed="1"/>
     <w:lsdException w:name="HTML Typewriter" w:semiHidden="1" w:unhideWhenUsed="1"/>
     <w:lsdException w:name="HTML Variable" w:semiHidden="1" w:unhideWhenUsed="1"/>
+    <w:lsdException w:name="Normal Table" w:semiHidden="1" w:unhideWhenUsed="1"/>
     <w:lsdException w:name="annotation subject" w:semiHidden="1" w:unhideWhenUsed="1"/>
     <w:lsdException w:name="No List" w:semiHidden="1" w:unhideWhenUsed="1"/>
     <w:lsdException w:name="Outline List 1" w:semiHidden="1" w:unhideWhenUsed="1"/>
@@ -5202,8 +4015,10 @@
     <w:lsdException w:name="Table Subtle 2" w:semiHidden="1" w:unhideWhenUsed="1"/>
     <w:lsdException w:name="Table Web 1" w:semiHidden="1" w:unhideWhenUsed="1"/>
     <w:lsdException w:name="Table Web 2" w:semiHidden="1" w:unhideWhenUsed="1"/>
+    <w:lsdException w:name="Table Web 3" w:semiHidden="1" w:unhideWhenUsed="1"/>
     <w:lsdException w:name="Balloon Text" w:semiHidden="1" w:unhideWhenUsed="1"/>
     <w:lsdException w:name="Table Grid" w:uiPriority="39"/>
+    <w:lsdException w:name="Table Theme" w:semiHidden="1" w:unhideWhenUsed="1"/>
     <w:lsdException w:name="Placeholder Text" w:semiHidden="1"/>
     <w:lsdException w:name="No Spacing" w:uiPriority="1" w:qFormat="1"/>
     <w:lsdException w:name="Light Shading" w:uiPriority="60"/>

</xml_diff>